<commit_message>
added most of the routes, settings page, sample api endpoint
</commit_message>
<xml_diff>
--- a/docs/NFI PROJECT DOCUMENTATION.docx
+++ b/docs/NFI PROJECT DOCUMENTATION.docx
@@ -76,7 +76,7 @@
           <w:rFonts w:hint="default"/>
           <w:lang w:val="en-US"/>
         </w:rPr>
-        <w:t>Backend - Laravel</w:t>
+        <w:t>Back-end - Laravel</w:t>
       </w:r>
     </w:p>
     <w:p>
@@ -150,47 +150,57 @@
           <w:bCs w:val="0"/>
           <w:lang w:val="en-US"/>
         </w:rPr>
-        <w:t>https://compressjpeg.com/</w:t>
-      </w:r>
-      <w:r>
-        <w:rPr>
+        <w:t>https://compressjpe</w:t>
+      </w:r>
+      <w:bookmarkStart w:id="0" w:name="_GoBack"/>
+      <w:bookmarkEnd w:id="0"/>
+      <w:r>
+        <w:rPr>
+          <w:rStyle w:val="4"/>
           <w:rFonts w:hint="default"/>
           <w:b w:val="0"/>
           <w:bCs w:val="0"/>
           <w:lang w:val="en-US"/>
         </w:rPr>
-        <w:fldChar w:fldCharType="end"/>
-      </w:r>
-      <w:bookmarkStart w:id="0" w:name="_GoBack"/>
-      <w:bookmarkEnd w:id="0"/>
-    </w:p>
-    <w:p>
-      <w:pPr>
+        <w:t>g.com/</w:t>
+      </w:r>
+      <w:r>
         <w:rPr>
           <w:rFonts w:hint="default"/>
           <w:b w:val="0"/>
           <w:bCs w:val="0"/>
           <w:lang w:val="en-US"/>
         </w:rPr>
-      </w:pPr>
-      <w:r>
+        <w:fldChar w:fldCharType="end"/>
+      </w:r>
+    </w:p>
+    <w:p>
+      <w:pPr>
         <w:rPr>
           <w:rFonts w:hint="default"/>
           <w:b w:val="0"/>
           <w:bCs w:val="0"/>
           <w:lang w:val="en-US"/>
         </w:rPr>
-        <w:t>(for compressing images to optimize website speed)</w:t>
-      </w:r>
-    </w:p>
-    <w:p>
-      <w:pPr>
+      </w:pPr>
+      <w:r>
         <w:rPr>
           <w:rFonts w:hint="default"/>
           <w:b w:val="0"/>
           <w:bCs w:val="0"/>
           <w:lang w:val="en-US"/>
         </w:rPr>
+        <w:t>(for compressing images to optimize website speed)</w:t>
+      </w:r>
+    </w:p>
+    <w:p>
+      <w:pPr>
+        <w:rPr>
+          <w:rFonts w:hint="default"/>
+          <w:b w:val="0"/>
+          <w:bCs w:val="0"/>
+          <w:lang w:val="en-US"/>
+        </w:rPr>
       </w:pPr>
     </w:p>
     <w:p>
@@ -223,7 +233,7 @@
       </w:r>
       <w:r>
         <w:rPr>
-          <w:rStyle w:val="4"/>
+          <w:rStyle w:val="5"/>
           <w:rFonts w:hint="default"/>
           <w:lang w:val="en-US"/>
         </w:rPr>
@@ -290,7 +300,7 @@
       </w:r>
       <w:r>
         <w:rPr>
-          <w:rStyle w:val="4"/>
+          <w:rStyle w:val="5"/>
           <w:rFonts w:hint="default"/>
           <w:lang w:val="en-US"/>
         </w:rPr>
@@ -405,7 +415,7 @@
     <w:lsdException w:qFormat="1" w:unhideWhenUsed="0" w:uiPriority="0" w:semiHidden="0" w:name="Title"/>
     <w:lsdException w:unhideWhenUsed="0" w:uiPriority="0" w:semiHidden="0" w:name="Closing"/>
     <w:lsdException w:unhideWhenUsed="0" w:uiPriority="0" w:semiHidden="0" w:name="Signature"/>
-    <w:lsdException w:unhideWhenUsed="0" w:uiPriority="0" w:name="Default Paragraph Font"/>
+    <w:lsdException w:qFormat="1" w:unhideWhenUsed="0" w:uiPriority="0" w:name="Default Paragraph Font"/>
     <w:lsdException w:unhideWhenUsed="0" w:uiPriority="0" w:semiHidden="0" w:name="Body Text"/>
     <w:lsdException w:unhideWhenUsed="0" w:uiPriority="0" w:semiHidden="0" w:name="Body Text Indent"/>
     <w:lsdException w:unhideWhenUsed="0" w:uiPriority="0" w:semiHidden="0" w:name="List Continue"/>
@@ -601,6 +611,7 @@
   <w:style w:type="character" w:default="1" w:styleId="2">
     <w:name w:val="Default Paragraph Font"/>
     <w:semiHidden/>
+    <w:qFormat/>
     <w:uiPriority w:val="0"/>
   </w:style>
   <w:style w:type="table" w:default="1" w:styleId="3">
@@ -617,6 +628,15 @@
     </w:tblPr>
   </w:style>
   <w:style w:type="character" w:styleId="4">
+    <w:name w:val="FollowedHyperlink"/>
+    <w:basedOn w:val="2"/>
+    <w:uiPriority w:val="0"/>
+    <w:rPr>
+      <w:color w:val="800080"/>
+      <w:u w:val="single"/>
+    </w:rPr>
+  </w:style>
+  <w:style w:type="character" w:styleId="5">
     <w:name w:val="Hyperlink"/>
     <w:basedOn w:val="2"/>
     <w:uiPriority w:val="0"/>

</xml_diff>

<commit_message>
login working as it should
</commit_message>
<xml_diff>
--- a/docs/NFI PROJECT DOCUMENTATION.docx
+++ b/docs/NFI PROJECT DOCUMENTATION.docx
@@ -150,7 +150,149 @@
           <w:bCs w:val="0"/>
           <w:lang w:val="en-US"/>
         </w:rPr>
-        <w:t>https://compressjpe</w:t>
+        <w:t>https://compressjpeg.com/</w:t>
+      </w:r>
+      <w:r>
+        <w:rPr>
+          <w:rFonts w:hint="default"/>
+          <w:b w:val="0"/>
+          <w:bCs w:val="0"/>
+          <w:lang w:val="en-US"/>
+        </w:rPr>
+        <w:fldChar w:fldCharType="end"/>
+      </w:r>
+    </w:p>
+    <w:p>
+      <w:pPr>
+        <w:rPr>
+          <w:rFonts w:hint="default"/>
+          <w:b w:val="0"/>
+          <w:bCs w:val="0"/>
+          <w:lang w:val="en-US"/>
+        </w:rPr>
+      </w:pPr>
+      <w:r>
+        <w:rPr>
+          <w:rFonts w:hint="default"/>
+          <w:b w:val="0"/>
+          <w:bCs w:val="0"/>
+          <w:lang w:val="en-US"/>
+        </w:rPr>
+        <w:t>(for compressing images to optimize website speed)</w:t>
+      </w:r>
+    </w:p>
+    <w:p>
+      <w:pPr>
+        <w:rPr>
+          <w:rFonts w:hint="default"/>
+          <w:b w:val="0"/>
+          <w:bCs w:val="0"/>
+          <w:lang w:val="en-US"/>
+        </w:rPr>
+      </w:pPr>
+    </w:p>
+    <w:p>
+      <w:pPr>
+        <w:rPr>
+          <w:rFonts w:hint="default"/>
+          <w:lang w:val="en-US"/>
+        </w:rPr>
+      </w:pPr>
+      <w:r>
+        <w:rPr>
+          <w:rFonts w:hint="default"/>
+          <w:lang w:val="en-US"/>
+        </w:rPr>
+        <w:fldChar w:fldCharType="begin"/>
+      </w:r>
+      <w:r>
+        <w:rPr>
+          <w:rFonts w:hint="default"/>
+          <w:lang w:val="en-US"/>
+        </w:rPr>
+        <w:instrText xml:space="preserve"> HYPERLINK "https://www.npmjs.com/package/@fortawesome/vue-fontawesome" </w:instrText>
+      </w:r>
+      <w:r>
+        <w:rPr>
+          <w:rFonts w:hint="default"/>
+          <w:lang w:val="en-US"/>
+        </w:rPr>
+        <w:fldChar w:fldCharType="separate"/>
+      </w:r>
+      <w:r>
+        <w:rPr>
+          <w:rStyle w:val="5"/>
+          <w:rFonts w:hint="default"/>
+          <w:lang w:val="en-US"/>
+        </w:rPr>
+        <w:t>https://www.npmjs.com/package/@fortawesome/vue-fontawesome</w:t>
+      </w:r>
+      <w:r>
+        <w:rPr>
+          <w:rFonts w:hint="default"/>
+          <w:lang w:val="en-US"/>
+        </w:rPr>
+        <w:fldChar w:fldCharType="end"/>
+      </w:r>
+    </w:p>
+    <w:p>
+      <w:pPr>
+        <w:rPr>
+          <w:rFonts w:hint="default"/>
+          <w:lang w:val="en-US"/>
+        </w:rPr>
+      </w:pPr>
+      <w:r>
+        <w:rPr>
+          <w:rFonts w:hint="default"/>
+          <w:lang w:val="en-US"/>
+        </w:rPr>
+        <w:t>(for the icons in the systems)</w:t>
+      </w:r>
+    </w:p>
+    <w:p>
+      <w:pPr>
+        <w:rPr>
+          <w:rFonts w:hint="default"/>
+          <w:lang w:val="en-US"/>
+        </w:rPr>
+      </w:pPr>
+    </w:p>
+    <w:p>
+      <w:pPr>
+        <w:rPr>
+          <w:rFonts w:hint="default"/>
+          <w:lang w:val="en-US"/>
+        </w:rPr>
+      </w:pPr>
+      <w:r>
+        <w:rPr>
+          <w:rFonts w:hint="default"/>
+          <w:lang w:val="en-US"/>
+        </w:rPr>
+        <w:fldChar w:fldCharType="begin"/>
+      </w:r>
+      <w:r>
+        <w:rPr>
+          <w:rFonts w:hint="default"/>
+          <w:lang w:val="en-US"/>
+        </w:rPr>
+        <w:instrText xml:space="preserve"> HYPERLINK "https://www.npmjs.com/package/vue-toastification" </w:instrText>
+      </w:r>
+      <w:r>
+        <w:rPr>
+          <w:rFonts w:hint="default"/>
+          <w:lang w:val="en-US"/>
+        </w:rPr>
+        <w:fldChar w:fldCharType="separate"/>
+      </w:r>
+      <w:r>
+        <w:rPr>
+          <w:rStyle w:val="4"/>
+          <w:rFonts w:hint="default"/>
+          <w:lang w:val="en-US"/>
+        </w:rPr>
+        <w:t>https://www.npmjs.com/packag</w:t>
       </w:r>
       <w:bookmarkStart w:id="0" w:name="_GoBack"/>
       <w:bookmarkEnd w:id="0"/>
@@ -158,17 +300,13 @@
         <w:rPr>
           <w:rStyle w:val="4"/>
           <w:rFonts w:hint="default"/>
-          <w:b w:val="0"/>
-          <w:bCs w:val="0"/>
-          <w:lang w:val="en-US"/>
-        </w:rPr>
-        <w:t>g.com/</w:t>
-      </w:r>
-      <w:r>
-        <w:rPr>
-          <w:rFonts w:hint="default"/>
-          <w:b w:val="0"/>
-          <w:bCs w:val="0"/>
+          <w:lang w:val="en-US"/>
+        </w:rPr>
+        <w:t>e/vue-toastification</w:t>
+      </w:r>
+      <w:r>
+        <w:rPr>
+          <w:rFonts w:hint="default"/>
           <w:lang w:val="en-US"/>
         </w:rPr>
         <w:fldChar w:fldCharType="end"/>
@@ -178,27 +316,21 @@
       <w:pPr>
         <w:rPr>
           <w:rFonts w:hint="default"/>
-          <w:b w:val="0"/>
-          <w:bCs w:val="0"/>
-          <w:lang w:val="en-US"/>
-        </w:rPr>
-      </w:pPr>
-      <w:r>
-        <w:rPr>
-          <w:rFonts w:hint="default"/>
-          <w:b w:val="0"/>
-          <w:bCs w:val="0"/>
-          <w:lang w:val="en-US"/>
-        </w:rPr>
-        <w:t>(for compressing images to optimize website speed)</w:t>
-      </w:r>
-    </w:p>
-    <w:p>
-      <w:pPr>
-        <w:rPr>
-          <w:rFonts w:hint="default"/>
-          <w:b w:val="0"/>
-          <w:bCs w:val="0"/>
+          <w:lang w:val="en-US"/>
+        </w:rPr>
+      </w:pPr>
+      <w:r>
+        <w:rPr>
+          <w:rFonts w:hint="default"/>
+          <w:lang w:val="en-US"/>
+        </w:rPr>
+        <w:t>(for notifications in the system)</w:t>
+      </w:r>
+    </w:p>
+    <w:p>
+      <w:pPr>
+        <w:rPr>
+          <w:rFonts w:hint="default"/>
           <w:lang w:val="en-US"/>
         </w:rPr>
       </w:pPr>
@@ -222,7 +354,7 @@
           <w:rFonts w:hint="default"/>
           <w:lang w:val="en-US"/>
         </w:rPr>
-        <w:instrText xml:space="preserve"> HYPERLINK "https://www.npmjs.com/package/@fortawesome/vue-fontawesome" </w:instrText>
+        <w:instrText xml:space="preserve"> HYPERLINK "https://www.npmjs.com/package/vue-axios" </w:instrText>
       </w:r>
       <w:r>
         <w:rPr>
@@ -237,7 +369,7 @@
           <w:rFonts w:hint="default"/>
           <w:lang w:val="en-US"/>
         </w:rPr>
-        <w:t>https://www.npmjs.com/package/@fortawesome/vue-fontawesome</w:t>
+        <w:t>https://www.npmjs.com/package/vue-axios</w:t>
       </w:r>
       <w:r>
         <w:rPr>
@@ -259,16 +391,35 @@
           <w:rFonts w:hint="default"/>
           <w:lang w:val="en-US"/>
         </w:rPr>
-        <w:t>(for the icons in the systems</w:t>
-      </w:r>
-    </w:p>
-    <w:p>
-      <w:pPr>
-        <w:rPr>
-          <w:rFonts w:hint="default"/>
-          <w:lang w:val="en-US"/>
-        </w:rPr>
-      </w:pPr>
+        <w:t>(for http requests to the backend of the project)</w:t>
+      </w:r>
+    </w:p>
+    <w:p>
+      <w:pPr>
+        <w:rPr>
+          <w:rFonts w:hint="default"/>
+          <w:lang w:val="en-US"/>
+        </w:rPr>
+      </w:pPr>
+    </w:p>
+    <w:p>
+      <w:pPr>
+        <w:rPr>
+          <w:rFonts w:hint="default"/>
+          <w:b/>
+          <w:bCs/>
+          <w:lang w:val="en-US"/>
+        </w:rPr>
+      </w:pPr>
+      <w:r>
+        <w:rPr>
+          <w:rFonts w:hint="default"/>
+          <w:b/>
+          <w:bCs/>
+          <w:lang w:val="en-US"/>
+        </w:rPr>
+        <w:t>Note:</w:t>
+      </w:r>
     </w:p>
     <w:p>
       <w:pPr>
@@ -289,7 +440,7 @@
           <w:rFonts w:hint="default"/>
           <w:lang w:val="en-US"/>
         </w:rPr>
-        <w:instrText xml:space="preserve"> HYPERLINK "https://www.npmjs.com/package/vue-toastification" </w:instrText>
+        <w:instrText xml:space="preserve"> HYPERLINK "https://webdevchallenges.com/use-protected-routes-in-vue-js" </w:instrText>
       </w:r>
       <w:r>
         <w:rPr>
@@ -304,7 +455,7 @@
           <w:rFonts w:hint="default"/>
           <w:lang w:val="en-US"/>
         </w:rPr>
-        <w:t>https://www.npmjs.com/package/vue-toastification</w:t>
+        <w:t>https://webdevchallenges.com/use-protected-routes-in-vue-js</w:t>
       </w:r>
       <w:r>
         <w:rPr>
@@ -326,7 +477,7 @@
           <w:rFonts w:hint="default"/>
           <w:lang w:val="en-US"/>
         </w:rPr>
-        <w:t>(for notifications in the system)</w:t>
+        <w:t>(for more aboute routes and nav guards)</w:t>
       </w:r>
     </w:p>
     <w:sectPr>

</xml_diff>